<commit_message>
+ UAT test cases
</commit_message>
<xml_diff>
--- a/src/test/uat/UatTestCasesNick.docx
+++ b/src/test/uat/UatTestCasesNick.docx
@@ -14,8 +14,6 @@
           <w:szCs w:val="28"/>
         </w:rPr>
       </w:pPr>
-      <w:bookmarkStart w:id="0" w:name="_GoBack"/>
-      <w:bookmarkEnd w:id="0"/>
     </w:p>
     <w:p>
       <w:pPr>
@@ -200,7 +198,23 @@
           <w:color w:val="0000FF"/>
           <w:sz w:val="20"/>
         </w:rPr>
-        <w:t>– If the member’s loans were identified as becoming overdue today (e.g. during the swiiping of the card) then the loans change to overdue and the member becomes Restricted. If both were already in that state, then the s</w:t>
+        <w:t xml:space="preserve">– If the member’s loans were identified as becoming overdue today (e.g. during the </w:t>
+      </w:r>
+      <w:r>
+        <w:rPr>
+          <w:rFonts w:ascii="Arial" w:hAnsi="Arial"/>
+          <w:color w:val="0000FF"/>
+          <w:sz w:val="20"/>
+        </w:rPr>
+        <w:t>swiping</w:t>
+      </w:r>
+      <w:r>
+        <w:rPr>
+          <w:rFonts w:ascii="Arial" w:hAnsi="Arial"/>
+          <w:color w:val="0000FF"/>
+          <w:sz w:val="20"/>
+        </w:rPr>
+        <w:t xml:space="preserve"> of the card) then the loans change to overdue and the member becomes Restricted. If both were already in that state, then the s</w:t>
       </w:r>
       <w:r>
         <w:rPr>
@@ -273,7 +287,23 @@
           <w:color w:val="0000FF"/>
           <w:sz w:val="20"/>
         </w:rPr>
-        <w:t xml:space="preserve">Member and association OverDue loans are required to be setup </w:t>
+        <w:t xml:space="preserve">Member and association </w:t>
+      </w:r>
+      <w:r>
+        <w:rPr>
+          <w:rFonts w:ascii="Arial" w:hAnsi="Arial"/>
+          <w:color w:val="0000FF"/>
+          <w:sz w:val="20"/>
+        </w:rPr>
+        <w:t xml:space="preserve">to </w:t>
+      </w:r>
+      <w:r>
+        <w:rPr>
+          <w:rFonts w:ascii="Arial" w:hAnsi="Arial"/>
+          <w:color w:val="0000FF"/>
+          <w:sz w:val="20"/>
+        </w:rPr>
+        <w:t xml:space="preserve">OverDue loans are required to be setup </w:t>
       </w:r>
       <w:r>
         <w:rPr>
@@ -520,7 +550,23 @@
           <w:color w:val="0000FF"/>
           <w:sz w:val="20"/>
         </w:rPr>
-        <w:t xml:space="preserve">Member and association OverDue loans are required to be setup </w:t>
+        <w:t xml:space="preserve">Member and </w:t>
+      </w:r>
+      <w:r>
+        <w:rPr>
+          <w:rFonts w:ascii="Arial" w:hAnsi="Arial"/>
+          <w:color w:val="0000FF"/>
+          <w:sz w:val="20"/>
+        </w:rPr>
+        <w:t xml:space="preserve">associated </w:t>
+      </w:r>
+      <w:r>
+        <w:rPr>
+          <w:rFonts w:ascii="Arial" w:hAnsi="Arial"/>
+          <w:color w:val="0000FF"/>
+          <w:sz w:val="20"/>
+        </w:rPr>
+        <w:t xml:space="preserve">loans are required to be setup </w:t>
       </w:r>
       <w:r>
         <w:rPr>
@@ -741,7 +787,23 @@
           <w:color w:val="0000FF"/>
           <w:sz w:val="20"/>
         </w:rPr>
-        <w:t>Card must be invalid (not assocaited with a member)</w:t>
+        <w:t xml:space="preserve">Card must be invalid (not </w:t>
+      </w:r>
+      <w:r>
+        <w:rPr>
+          <w:rFonts w:ascii="Arial" w:hAnsi="Arial"/>
+          <w:color w:val="0000FF"/>
+          <w:sz w:val="20"/>
+        </w:rPr>
+        <w:t>associated</w:t>
+      </w:r>
+      <w:r>
+        <w:rPr>
+          <w:rFonts w:ascii="Arial" w:hAnsi="Arial"/>
+          <w:color w:val="0000FF"/>
+          <w:sz w:val="20"/>
+        </w:rPr>
+        <w:t xml:space="preserve"> with a member)</w:t>
       </w:r>
     </w:p>
     <w:p>
@@ -823,23 +885,7 @@
           <w:color w:val="0000FF"/>
           <w:sz w:val="20"/>
         </w:rPr>
-        <w:t>m</w:t>
-      </w:r>
-      <w:r>
-        <w:rPr>
-          <w:rFonts w:ascii="Arial" w:hAnsi="Arial"/>
-          <w:color w:val="0000FF"/>
-          <w:sz w:val="20"/>
-        </w:rPr>
-        <w:t xml:space="preserve">ember </w:t>
-      </w:r>
-      <w:r>
-        <w:rPr>
-          <w:rFonts w:ascii="Arial" w:hAnsi="Arial"/>
-          <w:color w:val="0000FF"/>
-          <w:sz w:val="20"/>
-        </w:rPr>
-        <w:t>and loans</w:t>
+        <w:t>member and loans</w:t>
       </w:r>
       <w:r>
         <w:rPr>
@@ -1103,7 +1149,73 @@
           <w:color w:val="0000FF"/>
           <w:sz w:val="20"/>
         </w:rPr>
-        <w:t>New loan is created and assocaited with member. [Book borrowed becomes onloan.]</w:t>
+        <w:t xml:space="preserve">New loan is created and </w:t>
+      </w:r>
+      <w:r>
+        <w:rPr>
+          <w:rFonts w:ascii="Arial" w:hAnsi="Arial"/>
+          <w:color w:val="0000FF"/>
+          <w:sz w:val="20"/>
+        </w:rPr>
+        <w:t>associated</w:t>
+      </w:r>
+      <w:r>
+        <w:rPr>
+          <w:rFonts w:ascii="Arial" w:hAnsi="Arial"/>
+          <w:color w:val="0000FF"/>
+          <w:sz w:val="20"/>
+        </w:rPr>
+        <w:t xml:space="preserve"> with me</w:t>
+      </w:r>
+      <w:r>
+        <w:rPr>
+          <w:rFonts w:ascii="Arial" w:hAnsi="Arial"/>
+          <w:color w:val="0000FF"/>
+          <w:sz w:val="20"/>
+        </w:rPr>
+        <w:t>mber</w:t>
+      </w:r>
+      <w:r>
+        <w:rPr>
+          <w:rFonts w:ascii="Arial" w:hAnsi="Arial"/>
+          <w:color w:val="0000FF"/>
+          <w:sz w:val="20"/>
+        </w:rPr>
+        <w:t xml:space="preserve"> and book. </w:t>
+      </w:r>
+      <w:r>
+        <w:rPr>
+          <w:rFonts w:ascii="Arial" w:hAnsi="Arial"/>
+          <w:color w:val="0000FF"/>
+          <w:sz w:val="20"/>
+        </w:rPr>
+        <w:t xml:space="preserve">Book borrowed becomes </w:t>
+      </w:r>
+      <w:proofErr w:type="spellStart"/>
+      <w:r>
+        <w:rPr>
+          <w:rFonts w:ascii="Arial" w:hAnsi="Arial"/>
+          <w:color w:val="0000FF"/>
+          <w:sz w:val="20"/>
+        </w:rPr>
+        <w:t>on_l</w:t>
+      </w:r>
+      <w:r>
+        <w:rPr>
+          <w:rFonts w:ascii="Arial" w:hAnsi="Arial"/>
+          <w:color w:val="0000FF"/>
+          <w:sz w:val="20"/>
+        </w:rPr>
+        <w:t>oan</w:t>
+      </w:r>
+      <w:proofErr w:type="spellEnd"/>
+      <w:r>
+        <w:rPr>
+          <w:rFonts w:ascii="Arial" w:hAnsi="Arial"/>
+          <w:color w:val="0000FF"/>
+          <w:sz w:val="20"/>
+        </w:rPr>
+        <w:t>.</w:t>
       </w:r>
     </w:p>
     <w:p>
@@ -1144,24 +1256,10 @@
           <w:color w:val="0000FF"/>
           <w:sz w:val="20"/>
         </w:rPr>
-        <w:t xml:space="preserve">book </w:t>
-      </w:r>
-      <w:r>
-        <w:rPr>
-          <w:rFonts w:ascii="Arial" w:hAnsi="Arial"/>
-          <w:color w:val="0000FF"/>
-          <w:sz w:val="20"/>
-        </w:rPr>
-        <w:t>are setup prior to UAT commencing</w:t>
-      </w:r>
-      <w:r>
-        <w:rPr>
-          <w:rFonts w:ascii="Arial" w:hAnsi="Arial"/>
-          <w:color w:val="0000FF"/>
-          <w:sz w:val="20"/>
-        </w:rPr>
-        <w:t>.</w:t>
-      </w:r>
+        <w:t>book are setup prior to UAT commencing.</w:t>
+      </w:r>
+      <w:bookmarkStart w:id="0" w:name="_GoBack"/>
+      <w:bookmarkEnd w:id="0"/>
     </w:p>
     <w:p>
       <w:pPr>
@@ -1386,21 +1484,7 @@
         <w:b/>
         <w:sz w:val="28"/>
       </w:rPr>
-      <w:t>Borrow Book</w:t>
-    </w:r>
-    <w:r>
-      <w:rPr>
-        <w:b/>
-        <w:sz w:val="28"/>
-      </w:rPr>
-      <w:t xml:space="preserve"> Test Cases: </w:t>
-    </w:r>
-    <w:r>
-      <w:rPr>
-        <w:b/>
-        <w:sz w:val="28"/>
-      </w:rPr>
-      <w:t>Nick</w:t>
+      <w:t>Borrow Book Test Cases: Nick</w:t>
     </w:r>
   </w:p>
 </w:hdr>
@@ -6154,7 +6238,7 @@
   <a:extraClrSchemeLst/>
   <a:extLst>
     <a:ext uri="{05A4C25C-085E-4340-85A3-A5531E510DB2}">
-      <thm15:themeFamily xmlns:thm15="http://schemas.microsoft.com/office/thememl/2012/main" xmlns="" name="Office Theme" id="{62F939B6-93AF-4DB8-9C6B-D6C7DFDC589F}" vid="{4A3C46E8-61CC-4603-A589-7422A47A8E4A}"/>
+      <thm15:themeFamily xmlns="" xmlns:thm15="http://schemas.microsoft.com/office/thememl/2012/main" name="Office Theme" id="{62F939B6-93AF-4DB8-9C6B-D6C7DFDC589F}" vid="{4A3C46E8-61CC-4603-A589-7422A47A8E4A}"/>
     </a:ext>
   </a:extLst>
 </a:theme>

</xml_diff>